<commit_message>
Update files for sensitivity
Update files for sensitivity and better outlined most of the measure functions.
</commit_message>
<xml_diff>
--- a/Pseudocode/10. totalOptionalFlows.docx
+++ b/Pseudocode/10. totalOptionalFlows.docx
@@ -179,6 +179,113 @@
       <w:pPr>
         <w:ind w:left="720" w:firstLine="720"/>
       </w:pPr>
+      <w:commentRangeStart w:id="0"/>
+      <w:proofErr w:type="spellStart"/>
+      <w:r>
+        <w:rPr>
+          <w:highlight w:val="yellow"/>
+        </w:rPr>
+        <w:t>sensBool</w:t>
+      </w:r>
+      <w:commentRangeEnd w:id="0"/>
+      <w:proofErr w:type="spellEnd"/>
+      <w:r>
+        <w:rPr>
+          <w:rStyle w:val="CommentReference"/>
+          <w:highlight w:val="yellow"/>
+        </w:rPr>
+        <w:commentReference w:id="0"/>
+      </w:r>
+      <w:r>
+        <w:rPr>
+          <w:highlight w:val="yellow"/>
+        </w:rPr>
+        <w:t xml:space="preserve"> – </w:t>
+      </w:r>
+      <w:proofErr w:type="spellStart"/>
+      <w:r>
+        <w:rPr>
+          <w:highlight w:val="yellow"/>
+        </w:rPr>
+        <w:t>boolean</w:t>
+      </w:r>
+      <w:proofErr w:type="spellEnd"/>
+      <w:r>
+        <w:rPr>
+          <w:highlight w:val="yellow"/>
+        </w:rPr>
+        <w:t xml:space="preserve"> – denotes if flows are associated with a sensitivity calc</w:t>
+      </w:r>
+    </w:p>
+    <w:p>
+      <w:pPr>
+        <w:ind w:left="720" w:firstLine="720"/>
+      </w:pPr>
+      <w:commentRangeStart w:id="1"/>
+      <w:proofErr w:type="spellStart"/>
+      <w:r>
+        <w:rPr>
+          <w:highlight w:val="yellow"/>
+        </w:rPr>
+        <w:t>uncBool</w:t>
+      </w:r>
+      <w:commentRangeEnd w:id="1"/>
+      <w:proofErr w:type="spellEnd"/>
+      <w:r>
+        <w:rPr>
+          <w:rStyle w:val="CommentReference"/>
+        </w:rPr>
+        <w:commentReference w:id="1"/>
+      </w:r>
+      <w:r>
+        <w:rPr>
+          <w:highlight w:val="yellow"/>
+        </w:rPr>
+        <w:t xml:space="preserve"> – </w:t>
+      </w:r>
+      <w:proofErr w:type="spellStart"/>
+      <w:r>
+        <w:rPr>
+          <w:highlight w:val="yellow"/>
+        </w:rPr>
+        <w:t>boolean</w:t>
+      </w:r>
+      <w:proofErr w:type="spellEnd"/>
+      <w:r>
+        <w:rPr>
+          <w:highlight w:val="yellow"/>
+        </w:rPr>
+        <w:t xml:space="preserve"> –</w:t>
+      </w:r>
+      <w:r>
+        <w:t xml:space="preserve"> </w:t>
+      </w:r>
+      <w:r>
+        <w:rPr>
+          <w:highlight w:val="yellow"/>
+        </w:rPr>
+        <w:t>denotes if flows are associated with a</w:t>
+      </w:r>
+      <w:r>
+        <w:rPr>
+          <w:highlight w:val="yellow"/>
+        </w:rPr>
+        <w:t xml:space="preserve">n uncertainty </w:t>
+      </w:r>
+      <w:r>
+        <w:rPr>
+          <w:highlight w:val="yellow"/>
+        </w:rPr>
+        <w:t>calc</w:t>
+      </w:r>
+      <w:r>
+        <w:t xml:space="preserve"> </w:t>
+      </w:r>
+    </w:p>
+    <w:p>
+      <w:pPr>
+        <w:ind w:left="720" w:firstLine="720"/>
+      </w:pPr>
       <w:proofErr w:type="spellStart"/>
       <w:r>
         <w:t>bcn</w:t>
@@ -453,6 +560,7 @@
         <w:ind w:left="720"/>
       </w:pPr>
       <w:r>
+        <w:lastRenderedPageBreak/>
         <w:tab/>
       </w:r>
       <w:proofErr w:type="spellStart"/>
@@ -501,7 +609,6 @@
     </w:p>
     <w:p>
       <w:r>
-        <w:lastRenderedPageBreak/>
         <w:t>End update</w:t>
       </w:r>
     </w:p>
@@ -519,6 +626,64 @@
     </w:sectPr>
   </w:body>
 </w:document>
+</file>
+
+<file path=word/comments.xml><?xml version="1.0" encoding="utf-8"?>
+<w:comments xmlns:wpc="http://schemas.microsoft.com/office/word/2010/wordprocessingCanvas" xmlns:cx="http://schemas.microsoft.com/office/drawing/2014/chartex" xmlns:cx1="http://schemas.microsoft.com/office/drawing/2015/9/8/chartex" xmlns:cx2="http://schemas.microsoft.com/office/drawing/2015/10/21/chartex" xmlns:cx3="http://schemas.microsoft.com/office/drawing/2016/5/9/chartex" xmlns:cx4="http://schemas.microsoft.com/office/drawing/2016/5/10/chartex" xmlns:cx5="http://schemas.microsoft.com/office/drawing/2016/5/11/chartex" xmlns:cx6="http://schemas.microsoft.com/office/drawing/2016/5/12/chartex" xmlns:cx7="http://schemas.microsoft.com/office/drawing/2016/5/13/chartex" xmlns:cx8="http://schemas.microsoft.com/office/drawing/2016/5/14/chartex" xmlns:mc="http://schemas.openxmlformats.org/markup-compatibility/2006" xmlns:aink="http://schemas.microsoft.com/office/drawing/2016/ink" xmlns:am3d="http://schemas.microsoft.com/office/drawing/2017/model3d" xmlns:o="urn:schemas-microsoft-com:office:office" xmlns:r="http://schemas.openxmlformats.org/officeDocument/2006/relationships" xmlns:m="http://schemas.openxmlformats.org/officeDocument/2006/math" xmlns:v="urn:schemas-microsoft-com:vml" xmlns:wp14="http://schemas.microsoft.com/office/word/2010/wordprocessingDrawing" xmlns:wp="http://schemas.openxmlformats.org/drawingml/2006/wordprocessingDrawing" xmlns:w10="urn:schemas-microsoft-com:office:word" xmlns:w="http://schemas.openxmlformats.org/wordprocessingml/2006/main" xmlns:w14="http://schemas.microsoft.com/office/word/2010/wordml" xmlns:w15="http://schemas.microsoft.com/office/word/2012/wordml" xmlns:w16cex="http://schemas.microsoft.com/office/word/2018/wordml/cex" xmlns:w16cid="http://schemas.microsoft.com/office/word/2016/wordml/cid" xmlns:w16="http://schemas.microsoft.com/office/word/2018/wordml" xmlns:w16se="http://schemas.microsoft.com/office/word/2015/wordml/symex" xmlns:wpg="http://schemas.microsoft.com/office/word/2010/wordprocessingGroup" xmlns:wpi="http://schemas.microsoft.com/office/word/2010/wordprocessingInk" xmlns:wne="http://schemas.microsoft.com/office/word/2006/wordml" xmlns:wps="http://schemas.microsoft.com/office/word/2010/wordprocessingShape" mc:Ignorable="w14 w15 w16se w16cid w16 w16cex wp14">
+  <w:comment w:id="0" w:author="Webb, David H. (Fed)" w:date="2021-02-05T09:51:00Z" w:initials="WDH(">
+    <w:p>
+      <w:pPr>
+        <w:pStyle w:val="CommentText"/>
+      </w:pPr>
+      <w:r>
+        <w:rPr>
+          <w:rStyle w:val="CommentReference"/>
+        </w:rPr>
+        <w:annotationRef/>
+      </w:r>
+      <w:r>
+        <w:t>Defaults to false</w:t>
+      </w:r>
+    </w:p>
+  </w:comment>
+  <w:comment w:id="1" w:author="Webb, David H. (Fed)" w:date="2021-02-05T10:24:00Z" w:initials="WDH(">
+    <w:p>
+      <w:pPr>
+        <w:pStyle w:val="CommentText"/>
+      </w:pPr>
+      <w:r>
+        <w:rPr>
+          <w:rStyle w:val="CommentReference"/>
+        </w:rPr>
+        <w:annotationRef/>
+      </w:r>
+      <w:r>
+        <w:t>Defaults to false</w:t>
+      </w:r>
+    </w:p>
+  </w:comment>
+</w:comments>
+</file>
+
+<file path=word/commentsExtended.xml><?xml version="1.0" encoding="utf-8"?>
+<w15:commentsEx xmlns:wpc="http://schemas.microsoft.com/office/word/2010/wordprocessingCanvas" xmlns:cx="http://schemas.microsoft.com/office/drawing/2014/chartex" xmlns:cx1="http://schemas.microsoft.com/office/drawing/2015/9/8/chartex" xmlns:cx2="http://schemas.microsoft.com/office/drawing/2015/10/21/chartex" xmlns:cx3="http://schemas.microsoft.com/office/drawing/2016/5/9/chartex" xmlns:cx4="http://schemas.microsoft.com/office/drawing/2016/5/10/chartex" xmlns:cx5="http://schemas.microsoft.com/office/drawing/2016/5/11/chartex" xmlns:cx6="http://schemas.microsoft.com/office/drawing/2016/5/12/chartex" xmlns:cx7="http://schemas.microsoft.com/office/drawing/2016/5/13/chartex" xmlns:cx8="http://schemas.microsoft.com/office/drawing/2016/5/14/chartex" xmlns:mc="http://schemas.openxmlformats.org/markup-compatibility/2006" xmlns:aink="http://schemas.microsoft.com/office/drawing/2016/ink" xmlns:am3d="http://schemas.microsoft.com/office/drawing/2017/model3d" xmlns:o="urn:schemas-microsoft-com:office:office" xmlns:r="http://schemas.openxmlformats.org/officeDocument/2006/relationships" xmlns:m="http://schemas.openxmlformats.org/officeDocument/2006/math" xmlns:v="urn:schemas-microsoft-com:vml" xmlns:wp14="http://schemas.microsoft.com/office/word/2010/wordprocessingDrawing" xmlns:wp="http://schemas.openxmlformats.org/drawingml/2006/wordprocessingDrawing" xmlns:w10="urn:schemas-microsoft-com:office:word" xmlns:w="http://schemas.openxmlformats.org/wordprocessingml/2006/main" xmlns:w14="http://schemas.microsoft.com/office/word/2010/wordml" xmlns:w15="http://schemas.microsoft.com/office/word/2012/wordml" xmlns:w16cex="http://schemas.microsoft.com/office/word/2018/wordml/cex" xmlns:w16cid="http://schemas.microsoft.com/office/word/2016/wordml/cid" xmlns:w16="http://schemas.microsoft.com/office/word/2018/wordml" xmlns:w16se="http://schemas.microsoft.com/office/word/2015/wordml/symex" xmlns:wpg="http://schemas.microsoft.com/office/word/2010/wordprocessingGroup" xmlns:wpi="http://schemas.microsoft.com/office/word/2010/wordprocessingInk" xmlns:wne="http://schemas.microsoft.com/office/word/2006/wordml" xmlns:wps="http://schemas.microsoft.com/office/word/2010/wordprocessingShape" mc:Ignorable="w14 w15 w16se w16cid w16 w16cex wp14">
+  <w15:commentEx w15:paraId="6C578903" w15:done="0"/>
+  <w15:commentEx w15:paraId="72BCC1C5" w15:done="0"/>
+</w15:commentsEx>
+</file>
+
+<file path=word/commentsExtensible.xml><?xml version="1.0" encoding="utf-8"?>
+<w16cex:commentsExtensible xmlns:wpc="http://schemas.microsoft.com/office/word/2010/wordprocessingCanvas" xmlns:cx="http://schemas.microsoft.com/office/drawing/2014/chartex" xmlns:cx1="http://schemas.microsoft.com/office/drawing/2015/9/8/chartex" xmlns:cx2="http://schemas.microsoft.com/office/drawing/2015/10/21/chartex" xmlns:cx3="http://schemas.microsoft.com/office/drawing/2016/5/9/chartex" xmlns:cx4="http://schemas.microsoft.com/office/drawing/2016/5/10/chartex" xmlns:cx5="http://schemas.microsoft.com/office/drawing/2016/5/11/chartex" xmlns:cx6="http://schemas.microsoft.com/office/drawing/2016/5/12/chartex" xmlns:cx7="http://schemas.microsoft.com/office/drawing/2016/5/13/chartex" xmlns:cx8="http://schemas.microsoft.com/office/drawing/2016/5/14/chartex" xmlns:mc="http://schemas.openxmlformats.org/markup-compatibility/2006" xmlns:aink="http://schemas.microsoft.com/office/drawing/2016/ink" xmlns:am3d="http://schemas.microsoft.com/office/drawing/2017/model3d" xmlns:o="urn:schemas-microsoft-com:office:office" xmlns:r="http://schemas.openxmlformats.org/officeDocument/2006/relationships" xmlns:m="http://schemas.openxmlformats.org/officeDocument/2006/math" xmlns:v="urn:schemas-microsoft-com:vml" xmlns:wp14="http://schemas.microsoft.com/office/word/2010/wordprocessingDrawing" xmlns:wp="http://schemas.openxmlformats.org/drawingml/2006/wordprocessingDrawing" xmlns:w10="urn:schemas-microsoft-com:office:word" xmlns:w="http://schemas.openxmlformats.org/wordprocessingml/2006/main" xmlns:w14="http://schemas.microsoft.com/office/word/2010/wordml" xmlns:w15="http://schemas.microsoft.com/office/word/2012/wordml" xmlns:w16cex="http://schemas.microsoft.com/office/word/2018/wordml/cex" xmlns:w16cid="http://schemas.microsoft.com/office/word/2016/wordml/cid" xmlns:w16="http://schemas.microsoft.com/office/word/2018/wordml" xmlns:w16se="http://schemas.microsoft.com/office/word/2015/wordml/symex" xmlns:wpg="http://schemas.microsoft.com/office/word/2010/wordprocessingGroup" xmlns:wpi="http://schemas.microsoft.com/office/word/2010/wordprocessingInk" xmlns:wne="http://schemas.microsoft.com/office/word/2006/wordml" xmlns:wps="http://schemas.microsoft.com/office/word/2010/wordprocessingShape" mc:Ignorable="w14 w15 w16se w16cid w16 w16cex wp14">
+  <w16cex:commentExtensible w16cex:durableId="23C793AD" w16cex:dateUtc="2021-02-05T14:51:00Z"/>
+  <w16cex:commentExtensible w16cex:durableId="23C79B7A" w16cex:dateUtc="2021-02-05T15:24:00Z"/>
+</w16cex:commentsExtensible>
+</file>
+
+<file path=word/commentsIds.xml><?xml version="1.0" encoding="utf-8"?>
+<w16cid:commentsIds xmlns:wpc="http://schemas.microsoft.com/office/word/2010/wordprocessingCanvas" xmlns:cx="http://schemas.microsoft.com/office/drawing/2014/chartex" xmlns:cx1="http://schemas.microsoft.com/office/drawing/2015/9/8/chartex" xmlns:cx2="http://schemas.microsoft.com/office/drawing/2015/10/21/chartex" xmlns:cx3="http://schemas.microsoft.com/office/drawing/2016/5/9/chartex" xmlns:cx4="http://schemas.microsoft.com/office/drawing/2016/5/10/chartex" xmlns:cx5="http://schemas.microsoft.com/office/drawing/2016/5/11/chartex" xmlns:cx6="http://schemas.microsoft.com/office/drawing/2016/5/12/chartex" xmlns:cx7="http://schemas.microsoft.com/office/drawing/2016/5/13/chartex" xmlns:cx8="http://schemas.microsoft.com/office/drawing/2016/5/14/chartex" xmlns:mc="http://schemas.openxmlformats.org/markup-compatibility/2006" xmlns:aink="http://schemas.microsoft.com/office/drawing/2016/ink" xmlns:am3d="http://schemas.microsoft.com/office/drawing/2017/model3d" xmlns:o="urn:schemas-microsoft-com:office:office" xmlns:r="http://schemas.openxmlformats.org/officeDocument/2006/relationships" xmlns:m="http://schemas.openxmlformats.org/officeDocument/2006/math" xmlns:v="urn:schemas-microsoft-com:vml" xmlns:wp14="http://schemas.microsoft.com/office/word/2010/wordprocessingDrawing" xmlns:wp="http://schemas.openxmlformats.org/drawingml/2006/wordprocessingDrawing" xmlns:w10="urn:schemas-microsoft-com:office:word" xmlns:w="http://schemas.openxmlformats.org/wordprocessingml/2006/main" xmlns:w14="http://schemas.microsoft.com/office/word/2010/wordml" xmlns:w15="http://schemas.microsoft.com/office/word/2012/wordml" xmlns:w16cex="http://schemas.microsoft.com/office/word/2018/wordml/cex" xmlns:w16cid="http://schemas.microsoft.com/office/word/2016/wordml/cid" xmlns:w16="http://schemas.microsoft.com/office/word/2018/wordml" xmlns:w16se="http://schemas.microsoft.com/office/word/2015/wordml/symex" xmlns:wpg="http://schemas.microsoft.com/office/word/2010/wordprocessingGroup" xmlns:wpi="http://schemas.microsoft.com/office/word/2010/wordprocessingInk" xmlns:wne="http://schemas.microsoft.com/office/word/2006/wordml" xmlns:wps="http://schemas.microsoft.com/office/word/2010/wordprocessingShape" mc:Ignorable="w14 w15 w16se w16cid w16 w16cex wp14">
+  <w16cid:commentId w16cid:paraId="6C578903" w16cid:durableId="23C793AD"/>
+  <w16cid:commentId w16cid:paraId="72BCC1C5" w16cid:durableId="23C79B7A"/>
+</w16cid:commentsIds>
 </file>
 
 <file path=word/numbering.xml><?xml version="1.0" encoding="utf-8"?>
@@ -616,6 +781,14 @@
     <w:abstractNumId w:val="0"/>
   </w:num>
 </w:numbering>
+</file>
+
+<file path=word/people.xml><?xml version="1.0" encoding="utf-8"?>
+<w15:people xmlns:wpc="http://schemas.microsoft.com/office/word/2010/wordprocessingCanvas" xmlns:cx="http://schemas.microsoft.com/office/drawing/2014/chartex" xmlns:cx1="http://schemas.microsoft.com/office/drawing/2015/9/8/chartex" xmlns:cx2="http://schemas.microsoft.com/office/drawing/2015/10/21/chartex" xmlns:cx3="http://schemas.microsoft.com/office/drawing/2016/5/9/chartex" xmlns:cx4="http://schemas.microsoft.com/office/drawing/2016/5/10/chartex" xmlns:cx5="http://schemas.microsoft.com/office/drawing/2016/5/11/chartex" xmlns:cx6="http://schemas.microsoft.com/office/drawing/2016/5/12/chartex" xmlns:cx7="http://schemas.microsoft.com/office/drawing/2016/5/13/chartex" xmlns:cx8="http://schemas.microsoft.com/office/drawing/2016/5/14/chartex" xmlns:mc="http://schemas.openxmlformats.org/markup-compatibility/2006" xmlns:aink="http://schemas.microsoft.com/office/drawing/2016/ink" xmlns:am3d="http://schemas.microsoft.com/office/drawing/2017/model3d" xmlns:o="urn:schemas-microsoft-com:office:office" xmlns:r="http://schemas.openxmlformats.org/officeDocument/2006/relationships" xmlns:m="http://schemas.openxmlformats.org/officeDocument/2006/math" xmlns:v="urn:schemas-microsoft-com:vml" xmlns:wp14="http://schemas.microsoft.com/office/word/2010/wordprocessingDrawing" xmlns:wp="http://schemas.openxmlformats.org/drawingml/2006/wordprocessingDrawing" xmlns:w10="urn:schemas-microsoft-com:office:word" xmlns:w="http://schemas.openxmlformats.org/wordprocessingml/2006/main" xmlns:w14="http://schemas.microsoft.com/office/word/2010/wordml" xmlns:w15="http://schemas.microsoft.com/office/word/2012/wordml" xmlns:w16cex="http://schemas.microsoft.com/office/word/2018/wordml/cex" xmlns:w16cid="http://schemas.microsoft.com/office/word/2016/wordml/cid" xmlns:w16="http://schemas.microsoft.com/office/word/2018/wordml" xmlns:w16se="http://schemas.microsoft.com/office/word/2015/wordml/symex" xmlns:wpg="http://schemas.microsoft.com/office/word/2010/wordprocessingGroup" xmlns:wpi="http://schemas.microsoft.com/office/word/2010/wordprocessingInk" xmlns:wne="http://schemas.microsoft.com/office/word/2006/wordml" xmlns:wps="http://schemas.microsoft.com/office/word/2010/wordprocessingShape" mc:Ignorable="w14 w15 w16se w16cid w16 w16cex wp14">
+  <w15:person w15:author="Webb, David H. (Fed)">
+    <w15:presenceInfo w15:providerId="AD" w15:userId="S::dhw@nist.gov::ae89d023-1e5a-45be-9f28-5b43d76e7f4d"/>
+  </w15:person>
+</w15:people>
 </file>
 
 <file path=word/styles.xml><?xml version="1.0" encoding="utf-8"?>

</xml_diff>